<commit_message>
Add DNF class for generating DNF binaryTree from a truthTable + Refactor namespaces
</commit_message>
<xml_diff>
--- a/TEST/TEST VECTORS (1).docx
+++ b/TEST/TEST VECTORS (1).docx
@@ -147,6 +147,8 @@
                 <w:szCs w:val="24"/>
               </w:rPr>
             </w:pPr>
+            <w:bookmarkStart w:id="0" w:name="OLE_LINK1"/>
+            <w:bookmarkStart w:id="1" w:name="OLE_LINK2"/>
             <w:r>
               <w:rPr>
                 <w:sz w:val="24"/>
@@ -168,6 +170,8 @@
               </w:rPr>
               <w:t>)</w:t>
             </w:r>
+            <w:bookmarkEnd w:id="0"/>
+            <w:bookmarkEnd w:id="1"/>
           </w:p>
         </w:tc>
         <w:tc>
@@ -241,6 +245,7 @@
                 <w:szCs w:val="24"/>
               </w:rPr>
             </w:pPr>
+            <w:bookmarkStart w:id="2" w:name="OLE_LINK3"/>
             <w:r>
               <w:rPr>
                 <w:sz w:val="24"/>
@@ -278,6 +283,7 @@
               </w:rPr>
               <w:t>)</w:t>
             </w:r>
+            <w:bookmarkEnd w:id="2"/>
           </w:p>
         </w:tc>
         <w:tc>
@@ -343,6 +349,8 @@
                 <w:szCs w:val="24"/>
               </w:rPr>
             </w:pPr>
+            <w:bookmarkStart w:id="3" w:name="OLE_LINK4"/>
+            <w:bookmarkStart w:id="4" w:name="OLE_LINK5"/>
             <w:r>
               <w:rPr>
                 <w:sz w:val="24"/>
@@ -350,6 +358,8 @@
               </w:rPr>
               <w:t>D</w:t>
             </w:r>
+            <w:bookmarkEnd w:id="3"/>
+            <w:bookmarkEnd w:id="4"/>
           </w:p>
         </w:tc>
       </w:tr>
@@ -365,6 +375,8 @@
                 <w:szCs w:val="24"/>
               </w:rPr>
             </w:pPr>
+            <w:bookmarkStart w:id="5" w:name="OLE_LINK6"/>
+            <w:bookmarkStart w:id="6" w:name="OLE_LINK7"/>
             <w:r>
               <w:rPr>
                 <w:sz w:val="24"/>
@@ -402,6 +414,8 @@
               </w:rPr>
               <w:t>)</w:t>
             </w:r>
+            <w:bookmarkEnd w:id="5"/>
+            <w:bookmarkEnd w:id="6"/>
           </w:p>
         </w:tc>
         <w:tc>
@@ -618,6 +632,9 @@
                 <w:szCs w:val="24"/>
               </w:rPr>
             </w:pPr>
+            <w:bookmarkStart w:id="7" w:name="OLE_LINK8"/>
+            <w:bookmarkStart w:id="8" w:name="OLE_LINK9"/>
+            <w:bookmarkStart w:id="9" w:name="OLE_LINK10"/>
             <w:r>
               <w:rPr>
                 <w:sz w:val="24"/>
@@ -655,6 +672,9 @@
               </w:rPr>
               <w:t>)</w:t>
             </w:r>
+            <w:bookmarkEnd w:id="7"/>
+            <w:bookmarkEnd w:id="8"/>
+            <w:bookmarkEnd w:id="9"/>
           </w:p>
         </w:tc>
         <w:tc>
@@ -746,6 +766,7 @@
                 <w:szCs w:val="24"/>
               </w:rPr>
             </w:pPr>
+            <w:bookmarkStart w:id="10" w:name="_Hlk41418420"/>
             <w:r>
               <w:rPr>
                 <w:sz w:val="24"/>
@@ -894,6 +915,7 @@
           </w:p>
         </w:tc>
       </w:tr>
+      <w:bookmarkEnd w:id="10"/>
       <w:tr>
         <w:tc>
           <w:tcPr>
@@ -1038,6 +1060,8 @@
                 <w:szCs w:val="24"/>
               </w:rPr>
             </w:pPr>
+            <w:bookmarkStart w:id="11" w:name="OLE_LINK14"/>
+            <w:bookmarkStart w:id="12" w:name="OLE_LINK15"/>
             <w:r>
               <w:rPr>
                 <w:sz w:val="24"/>
@@ -1045,6 +1069,8 @@
               </w:rPr>
               <w:t>7</w:t>
             </w:r>
+            <w:bookmarkEnd w:id="11"/>
+            <w:bookmarkEnd w:id="12"/>
           </w:p>
         </w:tc>
       </w:tr>
@@ -1060,6 +1086,8 @@
                 <w:szCs w:val="24"/>
               </w:rPr>
             </w:pPr>
+            <w:bookmarkStart w:id="13" w:name="OLE_LINK16"/>
+            <w:bookmarkStart w:id="14" w:name="OLE_LINK17"/>
             <w:r>
               <w:rPr>
                 <w:sz w:val="24"/>
@@ -1146,6 +1174,8 @@
               </w:rPr>
               <w:t>))))</w:t>
             </w:r>
+            <w:bookmarkEnd w:id="13"/>
+            <w:bookmarkEnd w:id="14"/>
           </w:p>
         </w:tc>
         <w:tc>
@@ -1650,14 +1680,7 @@
                 <w:sz w:val="24"/>
                 <w:szCs w:val="24"/>
               </w:rPr>
-              <w:t xml:space="preserve"> </w:t>
-            </w:r>
-            <w:r>
-              <w:rPr>
-                <w:sz w:val="24"/>
-                <w:szCs w:val="24"/>
-              </w:rPr>
-              <w:t>((A</w:t>
+              <w:t xml:space="preserve"> ((A</w:t>
             </w:r>
             <w:r>
               <w:rPr>
@@ -2329,6 +2352,7 @@
                 <w:szCs w:val="24"/>
               </w:rPr>
             </w:pPr>
+            <w:bookmarkStart w:id="15" w:name="_GoBack"/>
             <w:r>
               <w:rPr>
                 <w:sz w:val="24"/>
@@ -2352,6 +2376,7 @@
               </w:rPr>
               <w:t>)),&amp;(|(A,D),=(C,D))),|(A,B))),=(B,A))</w:t>
             </w:r>
+            <w:bookmarkEnd w:id="15"/>
           </w:p>
         </w:tc>
         <w:tc>
@@ -2891,8 +2916,6 @@
               </w:rPr>
               <w:t>37CC</w:t>
             </w:r>
-            <w:bookmarkStart w:id="0" w:name="_GoBack"/>
-            <w:bookmarkEnd w:id="0"/>
           </w:p>
         </w:tc>
       </w:tr>
@@ -4344,6 +4367,7 @@
     <w:lsdException w:name="HTML Sample" w:semiHidden="1" w:unhideWhenUsed="1"/>
     <w:lsdException w:name="HTML Typewriter" w:semiHidden="1" w:unhideWhenUsed="1"/>
     <w:lsdException w:name="HTML Variable" w:semiHidden="1" w:unhideWhenUsed="1"/>
+    <w:lsdException w:name="Normal Table" w:semiHidden="1" w:unhideWhenUsed="1"/>
     <w:lsdException w:name="annotation subject" w:semiHidden="1" w:unhideWhenUsed="1"/>
     <w:lsdException w:name="No List" w:semiHidden="1" w:unhideWhenUsed="1"/>
     <w:lsdException w:name="Outline List 1" w:semiHidden="1" w:unhideWhenUsed="1"/>
@@ -4390,8 +4414,10 @@
     <w:lsdException w:name="Table Subtle 2" w:semiHidden="1" w:unhideWhenUsed="1"/>
     <w:lsdException w:name="Table Web 1" w:semiHidden="1" w:unhideWhenUsed="1"/>
     <w:lsdException w:name="Table Web 2" w:semiHidden="1" w:unhideWhenUsed="1"/>
+    <w:lsdException w:name="Table Web 3" w:semiHidden="1" w:unhideWhenUsed="1"/>
     <w:lsdException w:name="Balloon Text" w:semiHidden="1" w:unhideWhenUsed="1"/>
     <w:lsdException w:name="Table Grid" w:uiPriority="39"/>
+    <w:lsdException w:name="Table Theme" w:semiHidden="1" w:unhideWhenUsed="1"/>
     <w:lsdException w:name="Placeholder Text" w:semiHidden="1"/>
     <w:lsdException w:name="No Spacing" w:uiPriority="1" w:qFormat="1"/>
     <w:lsdException w:name="Light Shading" w:uiPriority="60"/>

</xml_diff>